<commit_message>
Small release documentation fix + exception caller fix for table_lookup_by_keyid
</commit_message>
<xml_diff>
--- a/docs/ldpaa_aiop_sl_v1088_ENG_0.1_rel_notes.docx
+++ b/docs/ldpaa_aiop_sl_v1088_ENG_0.1_rel_notes.docx
@@ -1870,13 +1870,8 @@
         <w:t xml:space="preserve"> CW libraries under</w:t>
       </w:r>
       <w:r>
-        <w:t xml:space="preserve">: </w:t>
-      </w:r>
-      <w:proofErr w:type="spellStart"/>
-      <w:r>
-        <w:t>aiops</w:t>
-      </w:r>
-      <w:proofErr w:type="spellEnd"/>
+        <w:t>: aiops</w:t>
+      </w:r>
       <w:r>
         <w:t xml:space="preserve">\include\ of the </w:t>
       </w:r>
@@ -1908,23 +1903,7 @@
         <w:t>arrior</w:t>
       </w:r>
       <w:r>
-        <w:t xml:space="preserve"> .project located under </w:t>
-      </w:r>
-      <w:proofErr w:type="spellStart"/>
-      <w:r>
-        <w:t>aiopsl</w:t>
-      </w:r>
-      <w:proofErr w:type="spellEnd"/>
-      <w:r>
-        <w:t>\build\ls1088a\rev1\</w:t>
-      </w:r>
-      <w:proofErr w:type="spellStart"/>
-      <w:r>
-        <w:t>aiopsl</w:t>
-      </w:r>
-      <w:proofErr w:type="spellEnd"/>
-      <w:r>
-        <w:t>.</w:t>
+        <w:t xml:space="preserve"> .project located under aiopsl\build\ls1088a\rev1\aiopsl.</w:t>
       </w:r>
     </w:p>
     <w:p/>
@@ -1998,24 +1977,11 @@
       <w:r>
         <w:t xml:space="preserve">lease see the </w:t>
       </w:r>
-      <w:proofErr w:type="spellStart"/>
-      <w:r>
-        <w:t>aiopsl</w:t>
-      </w:r>
-      <w:proofErr w:type="spellEnd"/>
-      <w:r>
-        <w:t xml:space="preserve">/docs/AIOPCoreLib_ChangeLog.txt </w:t>
-      </w:r>
-      <w:r>
-        <w:t xml:space="preserve">and </w:t>
-      </w:r>
-      <w:proofErr w:type="spellStart"/>
-      <w:r>
-        <w:t>aiopsl</w:t>
-      </w:r>
-      <w:proofErr w:type="spellEnd"/>
-      <w:r>
-        <w:t>/docs/</w:t>
+      <w:r>
+        <w:t xml:space="preserve">aiopsl/docs/AIOPCoreLib_ChangeLog.txt </w:t>
+      </w:r>
+      <w:r>
+        <w:t>and aiopsl/docs/</w:t>
       </w:r>
       <w:r>
         <w:t>AIOP_ARENA_ChangeLog</w:t>
@@ -2511,11 +2477,9 @@
           <w:numId w:val="13"/>
         </w:numPr>
       </w:pPr>
-      <w:proofErr w:type="spellStart"/>
       <w:r>
         <w:t>Keygen</w:t>
       </w:r>
-      <w:proofErr w:type="spellEnd"/>
     </w:p>
     <w:p>
       <w:pPr>
@@ -2585,11 +2549,9 @@
           <w:numId w:val="13"/>
         </w:numPr>
       </w:pPr>
-      <w:proofErr w:type="spellStart"/>
       <w:r>
         <w:t>ip_n_pid_offset</w:t>
       </w:r>
-      <w:proofErr w:type="spellEnd"/>
     </w:p>
     <w:p>
       <w:pPr>
@@ -2651,23 +2613,10 @@
         <w:t>ed</w:t>
       </w:r>
       <w:r>
-        <w:t xml:space="preserve"> </w:t>
-      </w:r>
-      <w:proofErr w:type="spellStart"/>
-      <w:r>
-        <w:t>tman_query_</w:t>
-      </w:r>
-      <w:proofErr w:type="gramStart"/>
-      <w:r>
-        <w:t>tmi</w:t>
-      </w:r>
-      <w:proofErr w:type="spellEnd"/>
-      <w:r>
-        <w:t>(</w:t>
-      </w:r>
-      <w:proofErr w:type="gramEnd"/>
-      <w:r>
-        <w:t>) (</w:t>
+        <w:t xml:space="preserve"> tman_query_tmi</w:t>
+      </w:r>
+      <w:r>
+        <w:t>() (</w:t>
       </w:r>
       <w:r>
         <w:t>TKT226418</w:t>
@@ -2691,23 +2640,10 @@
         <w:t>ed</w:t>
       </w:r>
       <w:r>
-        <w:t xml:space="preserve"> </w:t>
-      </w:r>
-      <w:proofErr w:type="spellStart"/>
-      <w:r>
-        <w:t>tman_modify_</w:t>
-      </w:r>
-      <w:proofErr w:type="gramStart"/>
-      <w:r>
-        <w:t>timer</w:t>
-      </w:r>
-      <w:proofErr w:type="spellEnd"/>
-      <w:r>
-        <w:t>(</w:t>
-      </w:r>
-      <w:proofErr w:type="gramEnd"/>
-      <w:r>
-        <w:t>) (</w:t>
+        <w:t xml:space="preserve"> tman_modify_timer</w:t>
+      </w:r>
+      <w:r>
+        <w:t>() (</w:t>
       </w:r>
       <w:r>
         <w:t>TKT226418</w:t>
@@ -2734,23 +2670,10 @@
         <w:t xml:space="preserve"> for</w:t>
       </w:r>
       <w:r>
-        <w:t xml:space="preserve"> </w:t>
-      </w:r>
-      <w:proofErr w:type="spellStart"/>
-      <w:r>
-        <w:t>tman_recharge_</w:t>
-      </w:r>
-      <w:proofErr w:type="gramStart"/>
-      <w:r>
-        <w:t>timer</w:t>
-      </w:r>
-      <w:proofErr w:type="spellEnd"/>
-      <w:r>
-        <w:t>(</w:t>
-      </w:r>
-      <w:proofErr w:type="gramEnd"/>
-      <w:r>
-        <w:t>) (</w:t>
+        <w:t xml:space="preserve"> tman_recharge_timer</w:t>
+      </w:r>
+      <w:r>
+        <w:t>() (</w:t>
       </w:r>
       <w:r>
         <w:t>TKT258245</w:t>
@@ -2798,23 +2721,7 @@
         <w:t>API for checking whether a memory exist</w:t>
       </w:r>
       <w:r>
-        <w:t xml:space="preserve">s - </w:t>
-      </w:r>
-      <w:proofErr w:type="spellStart"/>
-      <w:r>
-        <w:t>fsl_mem_</w:t>
-      </w:r>
-      <w:proofErr w:type="gramStart"/>
-      <w:r>
-        <w:t>exists</w:t>
-      </w:r>
-      <w:proofErr w:type="spellEnd"/>
-      <w:r>
-        <w:t>(</w:t>
-      </w:r>
-      <w:proofErr w:type="gramEnd"/>
-      <w:r>
-        <w:t>)</w:t>
+        <w:t>s - fsl_mem_exists()</w:t>
       </w:r>
       <w:r>
         <w:t xml:space="preserve">. </w:t>
@@ -2832,14 +2739,14 @@
       <w:pPr>
         <w:pStyle w:val="Heading1Green"/>
       </w:pPr>
-      <w:bookmarkStart w:id="10" w:name="_Toc203188632"/>
-      <w:bookmarkStart w:id="11" w:name="_Toc308673042"/>
-      <w:bookmarkStart w:id="12" w:name="_Toc308692470"/>
-      <w:bookmarkStart w:id="13" w:name="_Toc426026810"/>
+      <w:bookmarkStart w:id="10" w:name="_Toc426026810"/>
+      <w:bookmarkStart w:id="11" w:name="_Toc203188632"/>
+      <w:bookmarkStart w:id="12" w:name="_Toc308673042"/>
+      <w:bookmarkStart w:id="13" w:name="_Toc308692470"/>
       <w:r>
         <w:t>Changes</w:t>
       </w:r>
-      <w:bookmarkEnd w:id="13"/>
+      <w:bookmarkEnd w:id="10"/>
     </w:p>
     <w:p>
       <w:r>
@@ -2957,23 +2864,7 @@
         </w:numPr>
       </w:pPr>
       <w:r>
-        <w:t xml:space="preserve">The following deprecated APIs have been removed: </w:t>
-      </w:r>
-      <w:proofErr w:type="spellStart"/>
-      <w:r>
-        <w:t>dpni_drv_get_connected_dpni_id</w:t>
-      </w:r>
-      <w:proofErr w:type="spellEnd"/>
-      <w:r>
-        <w:t xml:space="preserve">(), </w:t>
-      </w:r>
-      <w:proofErr w:type="spellStart"/>
-      <w:r>
-        <w:t>dpni_drv_get_connected_aiop_ni_id</w:t>
-      </w:r>
-      <w:proofErr w:type="spellEnd"/>
-      <w:r>
-        <w:t>() (ENGR00362002)</w:t>
+        <w:t>The following deprecated APIs have been removed: dpni_drv_get_connected_dpni_id(), dpni_drv_get_connected_aiop_ni_id() (ENGR00362002)</w:t>
       </w:r>
     </w:p>
     <w:p/>
@@ -3024,7 +2915,10 @@
         <w:t>IPR</w:t>
       </w:r>
       <w:r>
-        <w:t>, IPF, I GRO &amp; GSO:</w:t>
+        <w:t xml:space="preserve">, IPF, </w:t>
+      </w:r>
+      <w:r>
+        <w:t>GRO &amp; GSO:</w:t>
       </w:r>
     </w:p>
     <w:p>
@@ -3043,32 +2937,14 @@
       <w:pPr>
         <w:ind w:left="1440"/>
       </w:pPr>
-      <w:proofErr w:type="gramStart"/>
       <w:r>
         <w:t>"As part of a workaround to ticket TKT260685 in REV1 this function requires one of the four nested scope levels."</w:t>
       </w:r>
-      <w:proofErr w:type="gramEnd"/>
     </w:p>
     <w:p/>
     <w:p>
       <w:r>
-        <w:t xml:space="preserve">Please see the </w:t>
-      </w:r>
-      <w:proofErr w:type="spellStart"/>
-      <w:r>
-        <w:t>aiopsl</w:t>
-      </w:r>
-      <w:proofErr w:type="spellEnd"/>
-      <w:r>
-        <w:t xml:space="preserve">/docs/AIOPCoreLib_ChangeLog.txt and </w:t>
-      </w:r>
-      <w:proofErr w:type="spellStart"/>
-      <w:r>
-        <w:t>aiopsl</w:t>
-      </w:r>
-      <w:proofErr w:type="spellEnd"/>
-      <w:r>
-        <w:t>/docs/</w:t>
+        <w:t>Please see the aiopsl/docs/AIOPCoreLib_ChangeLog.txt and aiopsl/docs/</w:t>
       </w:r>
       <w:r>
         <w:t>AIOP_ARENA_ChangeLog</w:t>
@@ -3104,24 +2980,11 @@
       <w:r>
         <w:t xml:space="preserve">ease see the README.txt file at </w:t>
       </w:r>
-      <w:proofErr w:type="spellStart"/>
-      <w:r>
-        <w:t>aiopsl</w:t>
-      </w:r>
-      <w:proofErr w:type="spellEnd"/>
-      <w:r>
-        <w:t>\</w:t>
-      </w:r>
-      <w:r>
-        <w:t>apps\</w:t>
-      </w:r>
-      <w:proofErr w:type="spellStart"/>
-      <w:r>
-        <w:t>app_process_packet</w:t>
-      </w:r>
-      <w:proofErr w:type="spellEnd"/>
-      <w:r>
-        <w:t xml:space="preserve">\ </w:t>
+      <w:r>
+        <w:t>aiopsl\</w:t>
+      </w:r>
+      <w:r>
+        <w:t xml:space="preserve">apps\app_process_packet\ </w:t>
       </w:r>
       <w:r>
         <w:t>for running instructions.</w:t>
@@ -3348,13 +3211,8 @@
         </w:numPr>
         <w:jc w:val="both"/>
       </w:pPr>
-      <w:proofErr w:type="spellStart"/>
-      <w:r>
-        <w:t>inst_alloc</w:t>
-      </w:r>
-      <w:proofErr w:type="spellEnd"/>
-      <w:r>
-        <w:t xml:space="preserve"> can't allocate all instance</w:t>
+      <w:r>
+        <w:t>inst_alloc can't allocate all instance</w:t>
       </w:r>
       <w:r>
         <w:t>s</w:t>
@@ -3513,15 +3371,7 @@
         <w:t>TKT226361</w:t>
       </w:r>
       <w:r>
-        <w:t xml:space="preserve"> (</w:t>
-      </w:r>
-      <w:proofErr w:type="spellStart"/>
-      <w:r>
-        <w:t>mflu</w:t>
-      </w:r>
-      <w:proofErr w:type="spellEnd"/>
-      <w:r>
-        <w:t xml:space="preserve"> delete table issue)</w:t>
+        <w:t xml:space="preserve"> (mflu delete table issue)</w:t>
       </w:r>
     </w:p>
     <w:p>
@@ -3547,15 +3397,7 @@
       </w:pPr>
       <w:r>
         <w:lastRenderedPageBreak/>
-        <w:t>Remove workaround for TKT226418 (</w:t>
-      </w:r>
-      <w:proofErr w:type="spellStart"/>
-      <w:r>
-        <w:t>tman_delete_tmi</w:t>
-      </w:r>
-      <w:proofErr w:type="spellEnd"/>
-      <w:r>
-        <w:t>).</w:t>
+        <w:t>Remove workaround for TKT226418 (tman_delete_tmi).</w:t>
       </w:r>
     </w:p>
     <w:p>
@@ -3568,15 +3410,7 @@
         <w:jc w:val="both"/>
       </w:pPr>
       <w:r>
-        <w:t>Remove workaround for TKT254640 (</w:t>
-      </w:r>
-      <w:proofErr w:type="spellStart"/>
-      <w:r>
-        <w:t>tman_create_tmi</w:t>
-      </w:r>
-      <w:proofErr w:type="spellEnd"/>
-      <w:r>
-        <w:t>).</w:t>
+        <w:t>Remove workaround for TKT254640 (tman_create_tmi).</w:t>
       </w:r>
     </w:p>
     <w:p>
@@ -3621,9 +3455,9 @@
         <w:t xml:space="preserve">Known </w:t>
       </w:r>
       <w:bookmarkStart w:id="19" w:name="_Toc203188633"/>
-      <w:bookmarkEnd w:id="10"/>
       <w:bookmarkEnd w:id="11"/>
       <w:bookmarkEnd w:id="12"/>
+      <w:bookmarkEnd w:id="13"/>
       <w:r>
         <w:t>Limitations</w:t>
       </w:r>
@@ -3656,7 +3490,13 @@
         </w:numPr>
       </w:pPr>
       <w:r>
-        <w:t>This release was only tested with IPF/IPR Demo.</w:t>
+        <w:t>This release was only tested with IPF/IPR Demo</w:t>
+      </w:r>
+      <w:r>
+        <w:t>s and Arena directed tests</w:t>
+      </w:r>
+      <w:r>
+        <w:t>.</w:t>
       </w:r>
     </w:p>
     <w:p>
@@ -3678,23 +3518,7 @@
         </w:numPr>
       </w:pPr>
       <w:r>
-        <w:t xml:space="preserve">The </w:t>
-      </w:r>
-      <w:proofErr w:type="spellStart"/>
-      <w:r>
-        <w:t>fsl_os_</w:t>
-      </w:r>
-      <w:proofErr w:type="gramStart"/>
-      <w:r>
-        <w:t>print</w:t>
-      </w:r>
-      <w:proofErr w:type="spellEnd"/>
-      <w:r>
-        <w:t>(</w:t>
-      </w:r>
-      <w:proofErr w:type="gramEnd"/>
-      <w:r>
-        <w:t>) function is limited to strings smaller than 80 characters</w:t>
+        <w:t>The fsl_os_print() function is limited to strings smaller than 80 characters</w:t>
       </w:r>
       <w:r>
         <w:t xml:space="preserve"> when called at runtime</w:t>
@@ -3746,13 +3570,8 @@
           <w:szCs w:val="22"/>
         </w:rPr>
       </w:pPr>
-      <w:proofErr w:type="gramStart"/>
-      <w:r>
-        <w:t>ENGR362035 :</w:t>
-      </w:r>
-      <w:proofErr w:type="gramEnd"/>
-      <w:r>
-        <w:t xml:space="preserve"> upon malformed fragment handling, wrong address buffer may be returned to BMAN.</w:t>
+      <w:r>
+        <w:t>ENGR362035 : upon malformed fragment handling, wrong address buffer may be returned to BMAN.</w:t>
       </w:r>
     </w:p>
     <w:p>
@@ -3775,13 +3594,8 @@
           <w:numId w:val="25"/>
         </w:numPr>
       </w:pPr>
-      <w:proofErr w:type="spellStart"/>
-      <w:r>
-        <w:t>IPsec</w:t>
-      </w:r>
-      <w:proofErr w:type="spellEnd"/>
-      <w:r>
-        <w:t xml:space="preserve"> is not supported due to simulator ticket </w:t>
+      <w:r>
+        <w:t xml:space="preserve">IPsec is not supported due to simulator ticket </w:t>
       </w:r>
       <w:r>
         <w:t>ENGR363</w:t>
@@ -3826,11 +3640,9 @@
           <w:numId w:val="7"/>
         </w:numPr>
       </w:pPr>
-      <w:proofErr w:type="spellStart"/>
       <w:r>
         <w:t>Keygen</w:t>
       </w:r>
-      <w:proofErr w:type="spellEnd"/>
     </w:p>
     <w:p>
       <w:pPr>
@@ -3871,15 +3683,7 @@
         <w:t xml:space="preserve"> - </w:t>
       </w:r>
       <w:r>
-        <w:t xml:space="preserve">WRIOP simulator does not support SGE of type </w:t>
-      </w:r>
-      <w:proofErr w:type="spellStart"/>
-      <w:r>
-        <w:t>frame_format</w:t>
-      </w:r>
-      <w:proofErr w:type="spellEnd"/>
-      <w:r>
-        <w:t xml:space="preserve"> = 2</w:t>
+        <w:t>WRIOP simulator does not support SGE of type frame_format = 2</w:t>
       </w:r>
     </w:p>
     <w:p>
@@ -3890,11 +3694,9 @@
           <w:numId w:val="7"/>
         </w:numPr>
       </w:pPr>
-      <w:proofErr w:type="spellStart"/>
       <w:r>
         <w:t>IPsec</w:t>
       </w:r>
-      <w:proofErr w:type="spellEnd"/>
     </w:p>
     <w:p>
       <w:pPr>
@@ -3947,15 +3749,7 @@
         </w:numPr>
       </w:pPr>
       <w:r>
-        <w:t xml:space="preserve">CAAM/SEC: The simulator get the wrong outer header length causes the </w:t>
-      </w:r>
-      <w:proofErr w:type="spellStart"/>
-      <w:r>
-        <w:t>decapsulation</w:t>
-      </w:r>
-      <w:proofErr w:type="spellEnd"/>
-      <w:r>
-        <w:t xml:space="preserve"> failed (ENGR00361341)</w:t>
+        <w:t>CAAM/SEC: The simulator get the wrong outer header length causes the decapsulation failed (ENGR00361341)</w:t>
       </w:r>
     </w:p>
     <w:p>
@@ -4093,7 +3887,6 @@
           <w:szCs w:val="16"/>
         </w:rPr>
       </w:pPr>
-      <w:proofErr w:type="gramStart"/>
       <w:r>
         <w:rPr>
           <w:rFonts w:ascii="Arial" w:hAnsi="Arial" w:cs="Arial"/>
@@ -4102,18 +3895,7 @@
           <w:sz w:val="16"/>
           <w:szCs w:val="16"/>
         </w:rPr>
-        <w:t>email</w:t>
-      </w:r>
-      <w:proofErr w:type="gramEnd"/>
-      <w:r>
-        <w:rPr>
-          <w:rFonts w:ascii="Arial" w:hAnsi="Arial" w:cs="Arial"/>
-          <w:b/>
-          <w:bCs/>
-          <w:sz w:val="16"/>
-          <w:szCs w:val="16"/>
-        </w:rPr>
-        <w:t>:</w:t>
+        <w:t>email:</w:t>
       </w:r>
     </w:p>
     <w:p>
@@ -4523,7 +4305,6 @@
         </w:rPr>
         <w:t xml:space="preserve">81829 </w:t>
       </w:r>
-      <w:proofErr w:type="spellStart"/>
       <w:smartTag w:uri="urn:schemas-microsoft-com:office:smarttags" w:element="place">
         <w:smartTag w:uri="urn:schemas-microsoft-com:office:smarttags" w:element="City">
           <w:r>
@@ -4535,7 +4316,6 @@
             <w:t>Muenchen</w:t>
           </w:r>
         </w:smartTag>
-        <w:proofErr w:type="spellEnd"/>
         <w:r>
           <w:rPr>
             <w:rFonts w:ascii="Arial" w:hAnsi="Arial" w:cs="Arial"/>
@@ -4803,19 +4583,21 @@
           <w:szCs w:val="16"/>
           <w:lang w:val="es-MX"/>
         </w:rPr>
-        <w:t xml:space="preserve">1-8-1, </w:t>
-      </w:r>
-      <w:proofErr w:type="spellStart"/>
-      <w:r>
+        <w:t>1-8-1, Shimo-Meguro, Meguro-ku</w:t>
+      </w:r>
+    </w:p>
+    <w:p>
+      <w:pPr>
+        <w:autoSpaceDE w:val="0"/>
+        <w:autoSpaceDN w:val="0"/>
+        <w:adjustRightInd w:val="0"/>
         <w:rPr>
           <w:rFonts w:ascii="Arial" w:hAnsi="Arial" w:cs="Arial"/>
           <w:sz w:val="16"/>
           <w:szCs w:val="16"/>
           <w:lang w:val="es-MX"/>
         </w:rPr>
-        <w:t>Shimo-Meguro</w:t>
-      </w:r>
-      <w:proofErr w:type="spellEnd"/>
+      </w:pPr>
       <w:r>
         <w:rPr>
           <w:rFonts w:ascii="Arial" w:hAnsi="Arial" w:cs="Arial"/>
@@ -4823,63 +4605,8 @@
           <w:szCs w:val="16"/>
           <w:lang w:val="es-MX"/>
         </w:rPr>
-        <w:t xml:space="preserve">, </w:t>
-      </w:r>
-      <w:proofErr w:type="spellStart"/>
-      <w:r>
-        <w:rPr>
-          <w:rFonts w:ascii="Arial" w:hAnsi="Arial" w:cs="Arial"/>
-          <w:sz w:val="16"/>
-          <w:szCs w:val="16"/>
-          <w:lang w:val="es-MX"/>
-        </w:rPr>
-        <w:t>Meguro-ku</w:t>
-      </w:r>
-      <w:proofErr w:type="spellEnd"/>
-    </w:p>
-    <w:p>
-      <w:pPr>
-        <w:autoSpaceDE w:val="0"/>
-        <w:autoSpaceDN w:val="0"/>
-        <w:adjustRightInd w:val="0"/>
-        <w:rPr>
-          <w:rFonts w:ascii="Arial" w:hAnsi="Arial" w:cs="Arial"/>
-          <w:sz w:val="16"/>
-          <w:szCs w:val="16"/>
-          <w:lang w:val="es-MX"/>
-        </w:rPr>
-      </w:pPr>
-      <w:proofErr w:type="spellStart"/>
-      <w:r>
-        <w:rPr>
-          <w:rFonts w:ascii="Arial" w:hAnsi="Arial" w:cs="Arial"/>
-          <w:sz w:val="16"/>
-          <w:szCs w:val="16"/>
-          <w:lang w:val="es-MX"/>
-        </w:rPr>
-        <w:t>Tokyo</w:t>
-      </w:r>
-      <w:proofErr w:type="spellEnd"/>
-      <w:r>
-        <w:rPr>
-          <w:rFonts w:ascii="Arial" w:hAnsi="Arial" w:cs="Arial"/>
-          <w:sz w:val="16"/>
-          <w:szCs w:val="16"/>
-          <w:lang w:val="es-MX"/>
-        </w:rPr>
-        <w:t xml:space="preserve"> 153-0064, </w:t>
-      </w:r>
-      <w:proofErr w:type="spellStart"/>
-      <w:r>
-        <w:rPr>
-          <w:rFonts w:ascii="Arial" w:hAnsi="Arial" w:cs="Arial"/>
-          <w:sz w:val="16"/>
-          <w:szCs w:val="16"/>
-          <w:lang w:val="es-MX"/>
-        </w:rPr>
-        <w:t>Japan</w:t>
-      </w:r>
-      <w:proofErr w:type="spellEnd"/>
+        <w:t>Tokyo 153-0064, Japan</w:t>
+      </w:r>
     </w:p>
     <w:p>
       <w:pPr>
@@ -4970,64 +4697,29 @@
           <w:szCs w:val="16"/>
           <w:lang w:val="es-MX"/>
         </w:rPr>
-        <w:t>Asia/</w:t>
-      </w:r>
-      <w:proofErr w:type="spellStart"/>
-      <w:r>
-        <w:rPr>
-          <w:rFonts w:ascii="Arial" w:hAnsi="Arial" w:cs="Arial"/>
-          <w:b/>
-          <w:bCs/>
+        <w:t>Asia/Pacific:</w:t>
+      </w:r>
+    </w:p>
+    <w:p>
+      <w:pPr>
+        <w:autoSpaceDE w:val="0"/>
+        <w:autoSpaceDN w:val="0"/>
+        <w:adjustRightInd w:val="0"/>
+        <w:rPr>
+          <w:rFonts w:ascii="Arial" w:hAnsi="Arial" w:cs="Arial"/>
           <w:sz w:val="16"/>
           <w:szCs w:val="16"/>
           <w:lang w:val="es-MX"/>
         </w:rPr>
-        <w:t>Pacific</w:t>
-      </w:r>
-      <w:proofErr w:type="spellEnd"/>
-      <w:r>
-        <w:rPr>
-          <w:rFonts w:ascii="Arial" w:hAnsi="Arial" w:cs="Arial"/>
-          <w:b/>
-          <w:bCs/>
+      </w:pPr>
+      <w:r>
+        <w:rPr>
+          <w:rFonts w:ascii="Arial" w:hAnsi="Arial" w:cs="Arial"/>
           <w:sz w:val="16"/>
           <w:szCs w:val="16"/>
           <w:lang w:val="es-MX"/>
         </w:rPr>
-        <w:t>:</w:t>
-      </w:r>
-    </w:p>
-    <w:p>
-      <w:pPr>
-        <w:autoSpaceDE w:val="0"/>
-        <w:autoSpaceDN w:val="0"/>
-        <w:adjustRightInd w:val="0"/>
-        <w:rPr>
-          <w:rFonts w:ascii="Arial" w:hAnsi="Arial" w:cs="Arial"/>
-          <w:sz w:val="16"/>
-          <w:szCs w:val="16"/>
-          <w:lang w:val="es-MX"/>
-        </w:rPr>
-      </w:pPr>
-      <w:proofErr w:type="spellStart"/>
-      <w:r>
-        <w:rPr>
-          <w:rFonts w:ascii="Arial" w:hAnsi="Arial" w:cs="Arial"/>
-          <w:sz w:val="16"/>
-          <w:szCs w:val="16"/>
-          <w:lang w:val="es-MX"/>
-        </w:rPr>
-        <w:t>Freescale</w:t>
-      </w:r>
-      <w:proofErr w:type="spellEnd"/>
-      <w:r>
-        <w:rPr>
-          <w:rFonts w:ascii="Arial" w:hAnsi="Arial" w:cs="Arial"/>
-          <w:sz w:val="16"/>
-          <w:szCs w:val="16"/>
-          <w:lang w:val="es-MX"/>
-        </w:rPr>
-        <w:t xml:space="preserve"> Semiconductor Hong Kong Ltd.</w:t>
+        <w:t>Freescale Semiconductor Hong Kong Ltd.</w:t>
       </w:r>
     </w:p>
     <w:p>
@@ -5133,47 +4825,7 @@
           <w:szCs w:val="16"/>
           <w:lang w:val="fr-FR"/>
         </w:rPr>
-        <w:t xml:space="preserve">Tai Po </w:t>
-      </w:r>
-      <w:proofErr w:type="spellStart"/>
-      <w:r>
-        <w:rPr>
-          <w:rFonts w:ascii="Arial" w:hAnsi="Arial" w:cs="Arial"/>
-          <w:sz w:val="16"/>
-          <w:szCs w:val="16"/>
-          <w:lang w:val="fr-FR"/>
-        </w:rPr>
-        <w:t>Industrial</w:t>
-      </w:r>
-      <w:proofErr w:type="spellEnd"/>
-      <w:r>
-        <w:rPr>
-          <w:rFonts w:ascii="Arial" w:hAnsi="Arial" w:cs="Arial"/>
-          <w:sz w:val="16"/>
-          <w:szCs w:val="16"/>
-          <w:lang w:val="fr-FR"/>
-        </w:rPr>
-        <w:t xml:space="preserve"> </w:t>
-      </w:r>
-      <w:proofErr w:type="spellStart"/>
-      <w:r>
-        <w:rPr>
-          <w:rFonts w:ascii="Arial" w:hAnsi="Arial" w:cs="Arial"/>
-          <w:sz w:val="16"/>
-          <w:szCs w:val="16"/>
-          <w:lang w:val="fr-FR"/>
-        </w:rPr>
-        <w:t>Estate</w:t>
-      </w:r>
-      <w:proofErr w:type="spellEnd"/>
-      <w:r>
-        <w:rPr>
-          <w:rFonts w:ascii="Arial" w:hAnsi="Arial" w:cs="Arial"/>
-          <w:sz w:val="16"/>
-          <w:szCs w:val="16"/>
-          <w:lang w:val="fr-FR"/>
-        </w:rPr>
-        <w:t>,</w:t>
+        <w:t>Tai Po Industrial Estate,</w:t>
       </w:r>
     </w:p>
     <w:p>
@@ -5863,25 +5515,7 @@
           <w:sz w:val="14"/>
           <w:szCs w:val="14"/>
         </w:rPr>
-        <w:t>parameters, including “</w:t>
-      </w:r>
-      <w:proofErr w:type="spellStart"/>
-      <w:r>
-        <w:rPr>
-          <w:rFonts w:ascii="Arial" w:hAnsi="Arial" w:cs="Arial"/>
-          <w:sz w:val="14"/>
-          <w:szCs w:val="14"/>
-        </w:rPr>
-        <w:t>Typicals</w:t>
-      </w:r>
-      <w:proofErr w:type="spellEnd"/>
-      <w:r>
-        <w:rPr>
-          <w:rFonts w:ascii="Arial" w:hAnsi="Arial" w:cs="Arial"/>
-          <w:sz w:val="14"/>
-          <w:szCs w:val="14"/>
-        </w:rPr>
-        <w:t>” must be validated for each customer application by</w:t>
+        <w:t>parameters, including “Typicals” must be validated for each customer application by</w:t>
       </w:r>
     </w:p>
     <w:p>
@@ -6490,7 +6124,7 @@
         <w:rStyle w:val="PageNumber"/>
         <w:noProof/>
       </w:rPr>
-      <w:t>2</w:t>
+      <w:t>5</w:t>
     </w:r>
     <w:r>
       <w:rPr>
@@ -11471,7 +11105,7 @@
 </file>
 
 <file path=customXml/itemProps1.xml><?xml version="1.0" encoding="utf-8"?>
-<ds:datastoreItem xmlns:ds="http://schemas.openxmlformats.org/officeDocument/2006/customXml" ds:itemID="{9A0057D9-71A5-4A4E-88EE-A9097F282C35}">
+<ds:datastoreItem xmlns:ds="http://schemas.openxmlformats.org/officeDocument/2006/customXml" ds:itemID="{1980D61F-C87F-42C0-A55B-1D280CD86A76}">
   <ds:schemaRefs>
     <ds:schemaRef ds:uri="http://schemas.openxmlformats.org/officeDocument/2006/bibliography"/>
   </ds:schemaRefs>

</xml_diff>